<commit_message>
update word doc format
</commit_message>
<xml_diff>
--- a/nb204_pca/PCA homework instructions.docx
+++ b/nb204_pca/PCA homework instructions.docx
@@ -1,11 +1,13 @@
 
 <file path=word/document.xml><?xml version="1.0" encoding="utf-8"?>
-<w:document xmlns:wpc="http://schemas.microsoft.com/office/word/2010/wordprocessingCanvas" xmlns:mc="http://schemas.openxmlformats.org/markup-compatibility/2006" xmlns:o="urn:schemas-microsoft-com:office:office" xmlns:r="http://schemas.openxmlformats.org/officeDocument/2006/relationships" xmlns:m="http://schemas.openxmlformats.org/officeDocument/2006/math" xmlns:v="urn:schemas-microsoft-com:vml" xmlns:wp14="http://schemas.microsoft.com/office/word/2010/wordprocessingDrawing" xmlns:wp="http://schemas.openxmlformats.org/drawingml/2006/wordprocessingDrawing" xmlns:w10="urn:schemas-microsoft-com:office:word" xmlns:w="http://schemas.openxmlformats.org/wordprocessingml/2006/main" xmlns:w14="http://schemas.microsoft.com/office/word/2010/wordml" xmlns:w15="http://schemas.microsoft.com/office/word/2012/wordml" xmlns:wpg="http://schemas.microsoft.com/office/word/2010/wordprocessingGroup" xmlns:wpi="http://schemas.microsoft.com/office/word/2010/wordprocessingInk" xmlns:wne="http://schemas.microsoft.com/office/word/2006/wordml" xmlns:wps="http://schemas.microsoft.com/office/word/2010/wordprocessingShape" mc:Ignorable="w14 w15 wp14">
+<w:document xmlns:wpc="http://schemas.microsoft.com/office/word/2010/wordprocessingCanvas" xmlns:mo="http://schemas.microsoft.com/office/mac/office/2008/main" xmlns:mc="http://schemas.openxmlformats.org/markup-compatibility/2006" xmlns:mv="urn:schemas-microsoft-com:mac:vml" xmlns:o="urn:schemas-microsoft-com:office:office" xmlns:r="http://schemas.openxmlformats.org/officeDocument/2006/relationships" xmlns:m="http://schemas.openxmlformats.org/officeDocument/2006/math" xmlns:v="urn:schemas-microsoft-com:vml" xmlns:wp14="http://schemas.microsoft.com/office/word/2010/wordprocessingDrawing" xmlns:wp="http://schemas.openxmlformats.org/drawingml/2006/wordprocessingDrawing" xmlns:w10="urn:schemas-microsoft-com:office:word" xmlns:w="http://schemas.openxmlformats.org/wordprocessingml/2006/main" xmlns:w14="http://schemas.microsoft.com/office/word/2010/wordml" xmlns:w15="http://schemas.microsoft.com/office/word/2012/wordml" xmlns:wpg="http://schemas.microsoft.com/office/word/2010/wordprocessingGroup" xmlns:wpi="http://schemas.microsoft.com/office/word/2010/wordprocessingInk" xmlns:wne="http://schemas.microsoft.com/office/word/2006/wordml" xmlns:wps="http://schemas.microsoft.com/office/word/2010/wordprocessingShape" mc:Ignorable="w14 w15 wp14">
   <w:body>
     <w:p>
       <w:pPr>
         <w:rPr>
-          <w:rFonts w:eastAsia="Times New Roman"/>
+          <w:rFonts w:ascii="Arial" w:eastAsia="Times New Roman" w:hAnsi="Arial" w:cs="Arial"/>
+          <w:sz w:val="22"/>
+          <w:szCs w:val="22"/>
         </w:rPr>
       </w:pPr>
       <w:r>
@@ -23,14 +25,18 @@
     <w:p>
       <w:pPr>
         <w:rPr>
-          <w:rFonts w:eastAsia="Times New Roman"/>
-        </w:rPr>
-      </w:pPr>
-    </w:p>
-    <w:p>
-      <w:pPr>
-        <w:rPr>
-          <w:rFonts w:eastAsia="Times New Roman"/>
+          <w:rFonts w:ascii="Arial" w:eastAsia="Times New Roman" w:hAnsi="Arial" w:cs="Arial"/>
+          <w:sz w:val="22"/>
+          <w:szCs w:val="22"/>
+        </w:rPr>
+      </w:pPr>
+    </w:p>
+    <w:p>
+      <w:pPr>
+        <w:rPr>
+          <w:rFonts w:ascii="Arial" w:eastAsia="Times New Roman" w:hAnsi="Arial" w:cs="Arial"/>
+          <w:sz w:val="22"/>
+          <w:szCs w:val="22"/>
         </w:rPr>
       </w:pPr>
       <w:r>
@@ -46,7 +52,9 @@
     <w:p>
       <w:pPr>
         <w:rPr>
-          <w:rFonts w:eastAsia="Times New Roman"/>
+          <w:rFonts w:ascii="Arial" w:eastAsia="Times New Roman" w:hAnsi="Arial" w:cs="Arial"/>
+          <w:sz w:val="22"/>
+          <w:szCs w:val="22"/>
         </w:rPr>
       </w:pPr>
     </w:p>
@@ -115,7 +123,9 @@
     <w:p>
       <w:pPr>
         <w:rPr>
-          <w:rFonts w:eastAsia="Times New Roman"/>
+          <w:rFonts w:ascii="Arial" w:eastAsia="Times New Roman" w:hAnsi="Arial" w:cs="Arial"/>
+          <w:sz w:val="22"/>
+          <w:szCs w:val="22"/>
         </w:rPr>
       </w:pPr>
     </w:p>
@@ -225,16 +235,7 @@
           <w:sz w:val="22"/>
           <w:szCs w:val="22"/>
         </w:rPr>
-        <w:t>problems</w:t>
-      </w:r>
-      <w:r>
-        <w:rPr>
-          <w:rFonts w:ascii="Arial" w:eastAsia="Times New Roman" w:hAnsi="Arial" w:cs="Arial"/>
-          <w:color w:val="000000"/>
-          <w:sz w:val="22"/>
-          <w:szCs w:val="22"/>
-        </w:rPr>
-        <w:t xml:space="preserve"> </w:t>
+        <w:t xml:space="preserve">problems </w:t>
       </w:r>
       <w:r>
         <w:rPr>
@@ -270,16 +271,7 @@
           <w:sz w:val="22"/>
           <w:szCs w:val="22"/>
         </w:rPr>
-        <w:t>numbered point</w:t>
-      </w:r>
-      <w:r>
-        <w:rPr>
-          <w:rFonts w:ascii="Arial" w:eastAsia="Times New Roman" w:hAnsi="Arial" w:cs="Arial"/>
-          <w:color w:val="000000"/>
-          <w:sz w:val="22"/>
-          <w:szCs w:val="22"/>
-        </w:rPr>
-        <w:t xml:space="preserve"> </w:t>
+        <w:t xml:space="preserve">numbered point </w:t>
       </w:r>
       <w:r>
         <w:rPr>
@@ -333,8 +325,6 @@
           <w:szCs w:val="22"/>
         </w:rPr>
       </w:pPr>
-      <w:bookmarkStart w:id="0" w:name="_GoBack"/>
-      <w:bookmarkEnd w:id="0"/>
     </w:p>
     <w:p>
       <w:pPr>
@@ -367,14 +357,18 @@
     <w:p>
       <w:pPr>
         <w:rPr>
-          <w:rFonts w:eastAsia="Times New Roman"/>
-        </w:rPr>
-      </w:pPr>
-    </w:p>
-    <w:p>
-      <w:pPr>
-        <w:rPr>
-          <w:rFonts w:eastAsia="Times New Roman"/>
+          <w:rFonts w:ascii="Arial" w:eastAsia="Times New Roman" w:hAnsi="Arial" w:cs="Arial"/>
+          <w:sz w:val="22"/>
+          <w:szCs w:val="22"/>
+        </w:rPr>
+      </w:pPr>
+    </w:p>
+    <w:p>
+      <w:pPr>
+        <w:rPr>
+          <w:rFonts w:ascii="Arial" w:eastAsia="Times New Roman" w:hAnsi="Arial" w:cs="Arial"/>
+          <w:sz w:val="22"/>
+          <w:szCs w:val="22"/>
         </w:rPr>
       </w:pPr>
       <w:r>
@@ -392,7 +386,9 @@
     <w:p>
       <w:pPr>
         <w:rPr>
-          <w:rFonts w:eastAsia="Times New Roman"/>
+          <w:rFonts w:ascii="Arial" w:eastAsia="Times New Roman" w:hAnsi="Arial" w:cs="Arial"/>
+          <w:sz w:val="22"/>
+          <w:szCs w:val="22"/>
         </w:rPr>
       </w:pPr>
       <w:r>
@@ -515,14 +511,18 @@
     <w:p>
       <w:pPr>
         <w:rPr>
-          <w:rFonts w:eastAsia="Times New Roman"/>
-        </w:rPr>
-      </w:pPr>
-    </w:p>
-    <w:p>
-      <w:pPr>
-        <w:rPr>
-          <w:rFonts w:eastAsia="Times New Roman"/>
+          <w:rFonts w:ascii="Arial" w:eastAsia="Times New Roman" w:hAnsi="Arial" w:cs="Arial"/>
+          <w:sz w:val="22"/>
+          <w:szCs w:val="22"/>
+        </w:rPr>
+      </w:pPr>
+    </w:p>
+    <w:p>
+      <w:pPr>
+        <w:rPr>
+          <w:rFonts w:ascii="Arial" w:eastAsia="Times New Roman" w:hAnsi="Arial" w:cs="Arial"/>
+          <w:sz w:val="22"/>
+          <w:szCs w:val="22"/>
         </w:rPr>
       </w:pPr>
       <w:r>
@@ -578,16 +578,7 @@
           <w:sz w:val="22"/>
           <w:szCs w:val="22"/>
         </w:rPr>
-        <w:t xml:space="preserve">  </w:t>
-      </w:r>
-      <w:r>
-        <w:rPr>
-          <w:rFonts w:ascii="Arial" w:eastAsia="Times New Roman" w:hAnsi="Arial" w:cs="Arial"/>
-          <w:color w:val="000000"/>
-          <w:sz w:val="22"/>
-          <w:szCs w:val="22"/>
-        </w:rPr>
-        <w:t xml:space="preserve">Doing this on the Harvard Network should be fast.  You can make it faster by unchecking the option to download Simulink. </w:t>
+        <w:t xml:space="preserve">  Doing this on the Harvard Network should be fast.  You can make it faster by unchecking the option to download Simulink. </w:t>
       </w:r>
     </w:p>
     <w:p>
@@ -641,25 +632,7 @@
           <w:sz w:val="22"/>
           <w:szCs w:val="22"/>
         </w:rPr>
-        <w:t xml:space="preserve"> (If you want to check whether you have the toolbox already, type </w:t>
-      </w:r>
-      <w:r>
-        <w:rPr>
-          <w:rFonts w:ascii="Courier" w:eastAsia="Times New Roman" w:hAnsi="Courier" w:cs="Arial"/>
-          <w:color w:val="000000"/>
-          <w:sz w:val="22"/>
-          <w:szCs w:val="22"/>
-        </w:rPr>
-        <w:t>ver</w:t>
-      </w:r>
-      <w:r>
-        <w:rPr>
-          <w:rFonts w:ascii="Arial" w:eastAsia="Times New Roman" w:hAnsi="Arial" w:cs="Arial"/>
-          <w:color w:val="000000"/>
-          <w:sz w:val="22"/>
-          <w:szCs w:val="22"/>
-        </w:rPr>
-        <w:t xml:space="preserve"> into the command line.)</w:t>
+        <w:t xml:space="preserve"> (If you want to check whether you have the toolbox already, type ver into the command line.)</w:t>
       </w:r>
     </w:p>
     <w:p>
@@ -769,6 +742,8 @@
         </w:rPr>
         <w:t>.</w:t>
       </w:r>
+      <w:bookmarkStart w:id="0" w:name="_GoBack"/>
+      <w:bookmarkEnd w:id="0"/>
     </w:p>
     <w:p>
       <w:pPr>
@@ -818,25 +793,7 @@
           <w:sz w:val="22"/>
           <w:szCs w:val="22"/>
         </w:rPr>
-        <w:t xml:space="preserve">the </w:t>
-      </w:r>
-      <w:r>
-        <w:rPr>
-          <w:rFonts w:ascii="Arial" w:eastAsia="Times New Roman" w:hAnsi="Arial" w:cs="Arial"/>
-          <w:color w:val="000000"/>
-          <w:sz w:val="22"/>
-          <w:szCs w:val="22"/>
-        </w:rPr>
-        <w:t xml:space="preserve">‘Load data’, ‘Plot data...’ </w:t>
-      </w:r>
-      <w:r>
-        <w:rPr>
-          <w:rFonts w:ascii="Arial" w:eastAsia="Times New Roman" w:hAnsi="Arial" w:cs="Arial"/>
-          <w:color w:val="000000"/>
-          <w:sz w:val="22"/>
-          <w:szCs w:val="22"/>
-        </w:rPr>
-        <w:t>parts of the code</w:t>
+        <w:t>the ‘Load data’, ‘Plot data...’ parts of the code</w:t>
       </w:r>
       <w:r>
         <w:rPr>
@@ -846,6 +803,15 @@
           <w:szCs w:val="22"/>
         </w:rPr>
         <w:t>.</w:t>
+      </w:r>
+      <w:r>
+        <w:rPr>
+          <w:rFonts w:ascii="Arial" w:eastAsia="Times New Roman" w:hAnsi="Arial" w:cs="Arial"/>
+          <w:color w:val="000000"/>
+          <w:sz w:val="22"/>
+          <w:szCs w:val="22"/>
+        </w:rPr>
+        <w:t xml:space="preserve"> </w:t>
       </w:r>
       <w:r>
         <w:rPr>
@@ -1017,142 +983,7 @@
           <w:sz w:val="22"/>
           <w:szCs w:val="22"/>
         </w:rPr>
-        <w:t xml:space="preserve">Make sure to include </w:t>
-      </w:r>
-      <w:r>
-        <w:rPr>
-          <w:rFonts w:ascii="Arial" w:eastAsia="Times New Roman" w:hAnsi="Arial" w:cs="Arial"/>
-          <w:color w:val="000000"/>
-          <w:sz w:val="22"/>
-          <w:szCs w:val="22"/>
-        </w:rPr>
-        <w:t>legends</w:t>
-      </w:r>
-      <w:r>
-        <w:rPr>
-          <w:rFonts w:ascii="Arial" w:eastAsia="Times New Roman" w:hAnsi="Arial" w:cs="Arial"/>
-          <w:color w:val="000000"/>
-          <w:sz w:val="22"/>
-          <w:szCs w:val="22"/>
-        </w:rPr>
-        <w:t xml:space="preserve"> for your figures </w:t>
-      </w:r>
-      <w:r>
-        <w:rPr>
-          <w:rFonts w:ascii="Arial" w:eastAsia="Times New Roman" w:hAnsi="Arial" w:cs="Arial"/>
-          <w:color w:val="000000"/>
-          <w:sz w:val="22"/>
-          <w:szCs w:val="22"/>
-        </w:rPr>
-        <w:t>(</w:t>
-      </w:r>
-      <w:r>
-        <w:rPr>
-          <w:rFonts w:ascii="Arial" w:eastAsia="Times New Roman" w:hAnsi="Arial" w:cs="Arial"/>
-          <w:color w:val="000000"/>
-          <w:sz w:val="22"/>
-          <w:szCs w:val="22"/>
-        </w:rPr>
-        <w:t xml:space="preserve">and </w:t>
-      </w:r>
-      <w:r>
-        <w:rPr>
-          <w:rFonts w:ascii="Arial" w:eastAsia="Times New Roman" w:hAnsi="Arial" w:cs="Arial"/>
-          <w:color w:val="000000"/>
-          <w:sz w:val="22"/>
-          <w:szCs w:val="22"/>
-        </w:rPr>
-        <w:t xml:space="preserve">please include </w:t>
-      </w:r>
-      <w:r>
-        <w:rPr>
-          <w:rFonts w:ascii="Arial" w:eastAsia="Times New Roman" w:hAnsi="Arial" w:cs="Arial"/>
-          <w:color w:val="000000"/>
-          <w:sz w:val="22"/>
-          <w:szCs w:val="22"/>
-        </w:rPr>
-        <w:t>axis labels</w:t>
-      </w:r>
-      <w:r>
-        <w:rPr>
-          <w:rFonts w:ascii="Arial" w:eastAsia="Times New Roman" w:hAnsi="Arial" w:cs="Arial"/>
-          <w:color w:val="000000"/>
-          <w:sz w:val="22"/>
-          <w:szCs w:val="22"/>
-        </w:rPr>
-        <w:t>)</w:t>
-      </w:r>
-      <w:r>
-        <w:rPr>
-          <w:rFonts w:ascii="Arial" w:eastAsia="Times New Roman" w:hAnsi="Arial" w:cs="Arial"/>
-          <w:color w:val="000000"/>
-          <w:sz w:val="22"/>
-          <w:szCs w:val="22"/>
-        </w:rPr>
-        <w:t xml:space="preserve"> so we know what the </w:t>
-      </w:r>
-      <w:r>
-        <w:rPr>
-          <w:rFonts w:ascii="Arial" w:eastAsia="Times New Roman" w:hAnsi="Arial" w:cs="Arial"/>
-          <w:color w:val="000000"/>
-          <w:sz w:val="22"/>
-          <w:szCs w:val="22"/>
-        </w:rPr>
-        <w:t xml:space="preserve">figures </w:t>
-      </w:r>
-      <w:r>
-        <w:rPr>
-          <w:rFonts w:ascii="Arial" w:eastAsia="Times New Roman" w:hAnsi="Arial" w:cs="Arial"/>
-          <w:color w:val="000000"/>
-          <w:sz w:val="22"/>
-          <w:szCs w:val="22"/>
-        </w:rPr>
-        <w:t xml:space="preserve">contain, especially in </w:t>
-      </w:r>
-      <w:r>
-        <w:rPr>
-          <w:rFonts w:ascii="Arial" w:eastAsia="Times New Roman" w:hAnsi="Arial" w:cs="Arial"/>
-          <w:color w:val="000000"/>
-          <w:sz w:val="22"/>
-          <w:szCs w:val="22"/>
-        </w:rPr>
-        <w:t>the optional “</w:t>
-      </w:r>
-      <w:r>
-        <w:rPr>
-          <w:rFonts w:ascii="Arial" w:eastAsia="Times New Roman" w:hAnsi="Arial" w:cs="Arial"/>
-          <w:color w:val="000000"/>
-          <w:sz w:val="22"/>
-          <w:szCs w:val="22"/>
-        </w:rPr>
-        <w:t>extension problems</w:t>
-      </w:r>
-      <w:r>
-        <w:rPr>
-          <w:rFonts w:ascii="Arial" w:eastAsia="Times New Roman" w:hAnsi="Arial" w:cs="Arial"/>
-          <w:color w:val="000000"/>
-          <w:sz w:val="22"/>
-          <w:szCs w:val="22"/>
-        </w:rPr>
-        <w:t>”</w:t>
-      </w:r>
-      <w:r>
-        <w:rPr>
-          <w:rFonts w:ascii="Arial" w:eastAsia="Times New Roman" w:hAnsi="Arial" w:cs="Arial"/>
-          <w:color w:val="000000"/>
-          <w:sz w:val="22"/>
-          <w:szCs w:val="22"/>
-        </w:rPr>
-        <w:t>.</w:t>
-      </w:r>
-      <w:r>
-        <w:rPr>
-          <w:rFonts w:ascii="Arial" w:eastAsia="Times New Roman" w:hAnsi="Arial" w:cs="Arial"/>
-          <w:color w:val="000000"/>
-          <w:sz w:val="22"/>
-          <w:szCs w:val="22"/>
-        </w:rPr>
-        <w:t xml:space="preserve"> Please submit your homework as a doc or docx file, as usual.</w:t>
+        <w:t>Make sure to include legends for your figures (and please include axis labels) so we know what the figures contain, especially in the optional “extension problems”. Please submit your homework as a doc or docx file, as usual.</w:t>
       </w:r>
     </w:p>
     <w:p>
@@ -1160,7 +991,9 @@
         <w:ind w:left="720"/>
         <w:textAlignment w:val="baseline"/>
         <w:rPr>
-          <w:rFonts w:eastAsia="Times New Roman"/>
+          <w:rFonts w:ascii="Arial" w:eastAsia="Times New Roman" w:hAnsi="Arial" w:cs="Arial"/>
+          <w:sz w:val="22"/>
+          <w:szCs w:val="22"/>
         </w:rPr>
       </w:pPr>
     </w:p>
@@ -1315,16 +1148,7 @@
           <w:sz w:val="22"/>
           <w:szCs w:val="22"/>
         </w:rPr>
-        <w:t>Describe the structure of</w:t>
-      </w:r>
-      <w:r>
-        <w:rPr>
-          <w:rFonts w:ascii="Arial" w:eastAsia="Times New Roman" w:hAnsi="Arial" w:cs="Arial"/>
-          <w:color w:val="000000"/>
-          <w:sz w:val="22"/>
-          <w:szCs w:val="22"/>
-        </w:rPr>
-        <w:t xml:space="preserve"> </w:t>
+        <w:t xml:space="preserve">Describe the structure of </w:t>
       </w:r>
       <w:r>
         <w:rPr>
@@ -1378,16 +1202,7 @@
           <w:sz w:val="22"/>
           <w:szCs w:val="22"/>
         </w:rPr>
-        <w:t>this structure</w:t>
-      </w:r>
-      <w:r>
-        <w:rPr>
-          <w:rFonts w:ascii="Arial" w:eastAsia="Times New Roman" w:hAnsi="Arial" w:cs="Arial"/>
-          <w:color w:val="000000"/>
-          <w:sz w:val="22"/>
-          <w:szCs w:val="22"/>
-        </w:rPr>
-        <w:t xml:space="preserve"> </w:t>
+        <w:t xml:space="preserve">this structure </w:t>
       </w:r>
       <w:r>
         <w:rPr>
@@ -1420,16 +1235,7 @@
           <w:sz w:val="22"/>
           <w:szCs w:val="22"/>
         </w:rPr>
-        <w:t>Show</w:t>
-      </w:r>
-      <w:r>
-        <w:rPr>
-          <w:rFonts w:ascii="Arial" w:eastAsia="Times New Roman" w:hAnsi="Arial" w:cs="Arial"/>
-          <w:color w:val="000000"/>
-          <w:sz w:val="22"/>
-          <w:szCs w:val="22"/>
-        </w:rPr>
-        <w:t xml:space="preserve"> </w:t>
+        <w:t xml:space="preserve">Show </w:t>
       </w:r>
       <w:r>
         <w:rPr>
@@ -1660,16 +1466,7 @@
           <w:sz w:val="22"/>
           <w:szCs w:val="22"/>
         </w:rPr>
-        <w:t>determine</w:t>
-      </w:r>
-      <w:r>
-        <w:rPr>
-          <w:rFonts w:ascii="Arial" w:eastAsia="Times New Roman" w:hAnsi="Arial" w:cs="Arial"/>
-          <w:color w:val="000000"/>
-          <w:sz w:val="22"/>
-          <w:szCs w:val="22"/>
-        </w:rPr>
-        <w:t xml:space="preserve"> </w:t>
+        <w:t xml:space="preserve">determine </w:t>
       </w:r>
       <w:r>
         <w:rPr>
@@ -1937,16 +1734,7 @@
           <w:sz w:val="22"/>
           <w:szCs w:val="22"/>
         </w:rPr>
-        <w:t xml:space="preserve"> should be a linear combination of neurons, and so we can think of each </w:t>
-      </w:r>
-      <w:r>
-        <w:rPr>
-          <w:rFonts w:ascii="Arial" w:eastAsia="Times New Roman" w:hAnsi="Arial" w:cs="Arial"/>
-          <w:color w:val="000000"/>
-          <w:sz w:val="22"/>
-          <w:szCs w:val="22"/>
-        </w:rPr>
-        <w:t>as a sort of idealized neuron</w:t>
+        <w:t xml:space="preserve"> should be a linear combination of neurons, and so we can think of each as a sort of idealized neuron</w:t>
       </w:r>
       <w:r>
         <w:rPr>
@@ -2316,7 +2104,9 @@
     <w:p>
       <w:pPr>
         <w:rPr>
-          <w:rFonts w:eastAsia="Times New Roman"/>
+          <w:rFonts w:ascii="Arial" w:eastAsia="Times New Roman" w:hAnsi="Arial" w:cs="Arial"/>
+          <w:sz w:val="22"/>
+          <w:szCs w:val="22"/>
         </w:rPr>
       </w:pPr>
       <w:r>
@@ -2334,19 +2124,25 @@
     <w:p>
       <w:pPr>
         <w:rPr>
-          <w:rFonts w:eastAsia="Times New Roman"/>
-        </w:rPr>
-      </w:pPr>
-    </w:p>
-    <w:p>
-      <w:pPr>
-        <w:rPr>
-          <w:rFonts w:eastAsia="Times New Roman"/>
-        </w:rPr>
-      </w:pPr>
-      <w:r>
-        <w:rPr>
-          <w:rFonts w:eastAsia="Times New Roman"/>
+          <w:rFonts w:ascii="Arial" w:eastAsia="Times New Roman" w:hAnsi="Arial" w:cs="Arial"/>
+          <w:sz w:val="22"/>
+          <w:szCs w:val="22"/>
+        </w:rPr>
+      </w:pPr>
+    </w:p>
+    <w:p>
+      <w:pPr>
+        <w:rPr>
+          <w:rFonts w:ascii="Arial" w:eastAsia="Times New Roman" w:hAnsi="Arial" w:cs="Arial"/>
+          <w:sz w:val="22"/>
+          <w:szCs w:val="22"/>
+        </w:rPr>
+      </w:pPr>
+      <w:r>
+        <w:rPr>
+          <w:rFonts w:ascii="Arial" w:eastAsia="Times New Roman" w:hAnsi="Arial" w:cs="Arial"/>
+          <w:sz w:val="22"/>
+          <w:szCs w:val="22"/>
         </w:rPr>
         <w:t xml:space="preserve">You are welcome to complete some or all of the following problems:  </w:t>
       </w:r>
@@ -2392,52 +2188,7 @@
           <w:sz w:val="22"/>
           <w:szCs w:val="22"/>
         </w:rPr>
-        <w:t xml:space="preserve"> the data – i.e., to make different samples more comparable to each other by making them conform to some standard</w:t>
-      </w:r>
-      <w:r>
-        <w:rPr>
-          <w:rFonts w:ascii="Arial" w:eastAsia="Times New Roman" w:hAnsi="Arial" w:cs="Arial"/>
-          <w:color w:val="000000"/>
-          <w:sz w:val="22"/>
-          <w:szCs w:val="22"/>
-        </w:rPr>
-        <w:t xml:space="preserve"> format</w:t>
-      </w:r>
-      <w:r>
-        <w:rPr>
-          <w:rFonts w:ascii="Arial" w:eastAsia="Times New Roman" w:hAnsi="Arial" w:cs="Arial"/>
-          <w:color w:val="000000"/>
-          <w:sz w:val="22"/>
-          <w:szCs w:val="22"/>
-        </w:rPr>
-        <w:t xml:space="preserve">. The MATLAB ‘pca’ function centers the data (by subtracting the mean), but it doesn’t perform any additional standardization before performing PCA. </w:t>
-      </w:r>
-      <w:r>
-        <w:rPr>
-          <w:rFonts w:ascii="Arial" w:eastAsia="Times New Roman" w:hAnsi="Arial" w:cs="Arial"/>
-          <w:color w:val="000000"/>
-          <w:sz w:val="22"/>
-          <w:szCs w:val="22"/>
-        </w:rPr>
-        <w:t>Sometimes, however, we might want to</w:t>
-      </w:r>
-      <w:r>
-        <w:rPr>
-          <w:rFonts w:ascii="Arial" w:eastAsia="Times New Roman" w:hAnsi="Arial" w:cs="Arial"/>
-          <w:color w:val="000000"/>
-          <w:sz w:val="22"/>
-          <w:szCs w:val="22"/>
-        </w:rPr>
-        <w:t xml:space="preserve"> perform an additional layer of standardization by scaling each </w:t>
-      </w:r>
-      <w:r>
-        <w:rPr>
-          <w:rFonts w:ascii="Arial" w:eastAsia="Times New Roman" w:hAnsi="Arial" w:cs="Arial"/>
-          <w:color w:val="000000"/>
-          <w:sz w:val="22"/>
-          <w:szCs w:val="22"/>
-        </w:rPr>
-        <w:t>vector by its own standard deviation. (In other words, we would be z-scoring the data before perfo</w:t>
+        <w:t xml:space="preserve"> the data – i.e., to make different samples more comparable to each other by making them conform to some standard format. The MATLAB ‘pca’ function centers the data (by subtracting the mean), but it doesn’t perform any additional standardization before performing PCA. Sometimes, however, we might want to perform an additional layer of standardization by scaling each vector by its own standard deviation. (In other words, we would be z-scoring the data before perfo</w:t>
       </w:r>
       <w:r>
         <w:rPr>
@@ -2925,7 +2676,15 @@
         <w:t>.</w:t>
       </w:r>
     </w:p>
-    <w:p/>
+    <w:p>
+      <w:pPr>
+        <w:rPr>
+          <w:rFonts w:ascii="Arial" w:hAnsi="Arial" w:cs="Arial"/>
+          <w:sz w:val="22"/>
+          <w:szCs w:val="22"/>
+        </w:rPr>
+      </w:pPr>
+    </w:p>
     <w:sectPr>
       <w:pgSz w:w="12240" w:h="15840" w:code="1"/>
       <w:pgMar w:top="720" w:right="720" w:bottom="720" w:left="810" w:header="720" w:footer="720" w:gutter="0"/>
@@ -2937,8 +2696,8 @@
 </file>
 
 <file path=word/numbering.xml><?xml version="1.0" encoding="utf-8"?>
-<w:numbering xmlns:wpc="http://schemas.microsoft.com/office/word/2010/wordprocessingCanvas" xmlns:mc="http://schemas.openxmlformats.org/markup-compatibility/2006" xmlns:o="urn:schemas-microsoft-com:office:office" xmlns:r="http://schemas.openxmlformats.org/officeDocument/2006/relationships" xmlns:m="http://schemas.openxmlformats.org/officeDocument/2006/math" xmlns:v="urn:schemas-microsoft-com:vml" xmlns:wp14="http://schemas.microsoft.com/office/word/2010/wordprocessingDrawing" xmlns:wp="http://schemas.openxmlformats.org/drawingml/2006/wordprocessingDrawing" xmlns:w10="urn:schemas-microsoft-com:office:word" xmlns:w="http://schemas.openxmlformats.org/wordprocessingml/2006/main" xmlns:w14="http://schemas.microsoft.com/office/word/2010/wordml" xmlns:w15="http://schemas.microsoft.com/office/word/2012/wordml" xmlns:wpg="http://schemas.microsoft.com/office/word/2010/wordprocessingGroup" xmlns:wpi="http://schemas.microsoft.com/office/word/2010/wordprocessingInk" xmlns:wne="http://schemas.microsoft.com/office/word/2006/wordml" xmlns:wps="http://schemas.microsoft.com/office/word/2010/wordprocessingShape" mc:Ignorable="w14 w15 wp14">
-  <w:abstractNum w:abstractNumId="0" w15:restartNumberingAfterBreak="0">
+<w:numbering xmlns:wpc="http://schemas.microsoft.com/office/word/2010/wordprocessingCanvas" xmlns:mo="http://schemas.microsoft.com/office/mac/office/2008/main" xmlns:mc="http://schemas.openxmlformats.org/markup-compatibility/2006" xmlns:mv="urn:schemas-microsoft-com:mac:vml" xmlns:o="urn:schemas-microsoft-com:office:office" xmlns:r="http://schemas.openxmlformats.org/officeDocument/2006/relationships" xmlns:m="http://schemas.openxmlformats.org/officeDocument/2006/math" xmlns:v="urn:schemas-microsoft-com:vml" xmlns:wp14="http://schemas.microsoft.com/office/word/2010/wordprocessingDrawing" xmlns:wp="http://schemas.openxmlformats.org/drawingml/2006/wordprocessingDrawing" xmlns:w10="urn:schemas-microsoft-com:office:word" xmlns:w="http://schemas.openxmlformats.org/wordprocessingml/2006/main" xmlns:w14="http://schemas.microsoft.com/office/word/2010/wordml" xmlns:w15="http://schemas.microsoft.com/office/word/2012/wordml" xmlns:wpg="http://schemas.microsoft.com/office/word/2010/wordprocessingGroup" xmlns:wpi="http://schemas.microsoft.com/office/word/2010/wordprocessingInk" xmlns:wne="http://schemas.microsoft.com/office/word/2006/wordml" xmlns:wps="http://schemas.microsoft.com/office/word/2010/wordprocessingShape" mc:Ignorable="w14 w15 wp14">
+  <w:abstractNum w:abstractNumId="0">
     <w:nsid w:val="0255197B"/>
     <w:multiLevelType w:val="multilevel"/>
     <w:tmpl w:val="7BC2601C"/>
@@ -3087,7 +2846,7 @@
       </w:rPr>
     </w:lvl>
   </w:abstractNum>
-  <w:abstractNum w:abstractNumId="1" w15:restartNumberingAfterBreak="0">
+  <w:abstractNum w:abstractNumId="1">
     <w:nsid w:val="02C01E5F"/>
     <w:multiLevelType w:val="multilevel"/>
     <w:tmpl w:val="9D4CDEE2"/>
@@ -3200,7 +2959,7 @@
       </w:pPr>
     </w:lvl>
   </w:abstractNum>
-  <w:abstractNum w:abstractNumId="2" w15:restartNumberingAfterBreak="0">
+  <w:abstractNum w:abstractNumId="2">
     <w:nsid w:val="2BB167D6"/>
     <w:multiLevelType w:val="multilevel"/>
     <w:tmpl w:val="787C921E"/>
@@ -3313,7 +3072,7 @@
       </w:pPr>
     </w:lvl>
   </w:abstractNum>
-  <w:abstractNum w:abstractNumId="3" w15:restartNumberingAfterBreak="0">
+  <w:abstractNum w:abstractNumId="3">
     <w:nsid w:val="4B745EEB"/>
     <w:multiLevelType w:val="multilevel"/>
     <w:tmpl w:val="48D6B5A6"/>
@@ -3426,7 +3185,7 @@
       </w:pPr>
     </w:lvl>
   </w:abstractNum>
-  <w:abstractNum w:abstractNumId="4" w15:restartNumberingAfterBreak="0">
+  <w:abstractNum w:abstractNumId="4">
     <w:nsid w:val="4EED11BD"/>
     <w:multiLevelType w:val="multilevel"/>
     <w:tmpl w:val="70C845C4"/>
@@ -3575,7 +3334,7 @@
       </w:rPr>
     </w:lvl>
   </w:abstractNum>
-  <w:abstractNum w:abstractNumId="5" w15:restartNumberingAfterBreak="0">
+  <w:abstractNum w:abstractNumId="5">
     <w:nsid w:val="6C5B3B61"/>
     <w:multiLevelType w:val="hybridMultilevel"/>
     <w:tmpl w:val="773A5382"/>
@@ -3661,7 +3420,7 @@
       </w:pPr>
     </w:lvl>
   </w:abstractNum>
-  <w:abstractNum w:abstractNumId="6" w15:restartNumberingAfterBreak="0">
+  <w:abstractNum w:abstractNumId="6">
     <w:nsid w:val="76F26847"/>
     <w:multiLevelType w:val="multilevel"/>
     <w:tmpl w:val="505C2E68"/>
@@ -3977,7 +3736,7 @@
     </w:rPrDefault>
     <w:pPrDefault/>
   </w:docDefaults>
-  <w:latentStyles w:defLockedState="0" w:defUIPriority="99" w:defSemiHidden="0" w:defUnhideWhenUsed="0" w:defQFormat="0" w:count="371">
+  <w:latentStyles w:defLockedState="0" w:defUIPriority="99" w:defSemiHidden="0" w:defUnhideWhenUsed="0" w:defQFormat="0" w:count="380">
     <w:lsdException w:name="Normal" w:uiPriority="0" w:qFormat="1"/>
     <w:lsdException w:name="heading 1" w:uiPriority="9" w:qFormat="1"/>
     <w:lsdException w:name="heading 2" w:semiHidden="1" w:uiPriority="9" w:unhideWhenUsed="1" w:qFormat="1"/>

</xml_diff>